<commit_message>
Added Decision Tree to RMD
</commit_message>
<xml_diff>
--- a/Report.docx
+++ b/Report.docx
@@ -7,7 +7,93 @@
         <w:pStyle w:val="Title"/>
       </w:pPr>
       <w:r>
+        <w:t xml:space="preserve">Stroke</w:t>
+      </w:r>
+      <w:r>
+        <w:t xml:space="preserve"> </w:t>
+      </w:r>
+      <w:r>
+        <w:t xml:space="preserve">Analysis</w:t>
+      </w:r>
+      <w:r>
+        <w:t xml:space="preserve"> </w:t>
+      </w:r>
+      <w:r>
         <w:t xml:space="preserve">Report</w:t>
+      </w:r>
+    </w:p>
+    <w:p>
+      <w:pPr>
+        <w:pStyle w:val="Author"/>
+      </w:pPr>
+      <w:r>
+        <w:t xml:space="preserve">Christine</w:t>
+      </w:r>
+      <w:r>
+        <w:t xml:space="preserve"> </w:t>
+      </w:r>
+      <w:r>
+        <w:t xml:space="preserve">Do,</w:t>
+      </w:r>
+      <w:r>
+        <w:t xml:space="preserve"> </w:t>
+      </w:r>
+      <w:r>
+        <w:t xml:space="preserve">Alyssa</w:t>
+      </w:r>
+      <w:r>
+        <w:t xml:space="preserve"> </w:t>
+      </w:r>
+      <w:r>
+        <w:t xml:space="preserve">Guillory,</w:t>
+      </w:r>
+      <w:r>
+        <w:t xml:space="preserve"> </w:t>
+      </w:r>
+      <w:r>
+        <w:t xml:space="preserve">Johnny</w:t>
+      </w:r>
+      <w:r>
+        <w:t xml:space="preserve"> </w:t>
+      </w:r>
+      <w:r>
+        <w:t xml:space="preserve">Le,</w:t>
+      </w:r>
+      <w:r>
+        <w:t xml:space="preserve"> </w:t>
+      </w:r>
+      <w:r>
+        <w:t xml:space="preserve">Giselle</w:t>
+      </w:r>
+      <w:r>
+        <w:t xml:space="preserve"> </w:t>
+      </w:r>
+      <w:r>
+        <w:t xml:space="preserve">Ruiz,</w:t>
+      </w:r>
+      <w:r>
+        <w:t xml:space="preserve"> </w:t>
+      </w:r>
+      <w:r>
+        <w:t xml:space="preserve">Christopher</w:t>
+      </w:r>
+      <w:r>
+        <w:t xml:space="preserve"> </w:t>
+      </w:r>
+      <w:r>
+        <w:t xml:space="preserve">Turcios,</w:t>
+      </w:r>
+      <w:r>
+        <w:t xml:space="preserve"> </w:t>
+      </w:r>
+      <w:r>
+        <w:t xml:space="preserve">Jimmy</w:t>
+      </w:r>
+      <w:r>
+        <w:t xml:space="preserve"> </w:t>
+      </w:r>
+      <w:r>
+        <w:t xml:space="preserve">Vuong</w:t>
       </w:r>
     </w:p>
     <w:p>
@@ -212,6 +298,9 @@
       <w:r>
         <w:t xml:space="preserve">were changed to reflect their unavailable status in the now numeric column.</w:t>
       </w:r>
+      <w:r>
+        <w:br/>
+      </w:r>
     </w:p>
     <w:p>
       <w:pPr>
@@ -226,12 +315,17 @@
           <w:b/>
         </w:rPr>
         <w:t xml:space="preserve">still need to list the rest of the variables, short description of data, and the question we want to answer</w:t>
+      </w:r>
+    </w:p>
+    <w:p>
+      <w:r>
+        <w:br w:type="page"/>
       </w:r>
     </w:p>
     <w:bookmarkEnd w:id="20"/>
     <w:bookmarkEnd w:id="21"/>
     <w:bookmarkEnd w:id="22"/>
-    <w:bookmarkStart w:id="27" w:name="logistic-regression-model"/>
+    <w:bookmarkStart w:id="50" w:name="logistic-regression-model"/>
     <w:p>
       <w:pPr>
         <w:pStyle w:val="Heading1"/>
@@ -651,7 +745,90 @@
         <w:pStyle w:val="FirstParagraph"/>
       </w:pPr>
       <w:r>
-        <w:t xml:space="preserve">As the summary shows, the predictors age, hypertension, and avg_glucose_level show high levels of significance, and the predictor heart_disease show moderate levels of significance. Since our p-values for all four predictors are less than 0.1, we can confidently reject the null hypothesis that states H0: B0 = B1= …= Bn. To confirm that these variables are significant, we used the backwards step() function to see if it would give us the same significant variables, and it did.</w:t>
+        <w:t xml:space="preserve">As the summary shows, the predictors age, hypertension, and avg_glucose_level show high levels of significance, and the predictor heart_disease show moderate levels of significance. Since our p-values for all four predictors are less than 0.1, we can confidently reject the null hypothesis that states</w:t>
+      </w:r>
+      <w:r>
+        <w:t xml:space="preserve"> </w:t>
+      </w:r>
+      <m:oMath>
+        <m:sSub>
+          <m:e>
+            <m:r>
+              <m:t>H</m:t>
+            </m:r>
+          </m:e>
+          <m:sub>
+            <m:r>
+              <m:t>0</m:t>
+            </m:r>
+          </m:sub>
+        </m:sSub>
+      </m:oMath>
+      <w:r>
+        <w:t xml:space="preserve">:</w:t>
+      </w:r>
+      <w:r>
+        <w:t xml:space="preserve"> </w:t>
+      </w:r>
+      <m:oMath>
+        <m:sSub>
+          <m:e>
+            <m:r>
+              <m:t>B</m:t>
+            </m:r>
+          </m:e>
+          <m:sub>
+            <m:r>
+              <m:t>0</m:t>
+            </m:r>
+          </m:sub>
+        </m:sSub>
+      </m:oMath>
+      <w:r>
+        <w:t xml:space="preserve"> </w:t>
+      </w:r>
+      <w:r>
+        <w:t xml:space="preserve">=</w:t>
+      </w:r>
+      <w:r>
+        <w:t xml:space="preserve"> </w:t>
+      </w:r>
+      <m:oMath>
+        <m:sSub>
+          <m:e>
+            <m:r>
+              <m:t>B</m:t>
+            </m:r>
+          </m:e>
+          <m:sub>
+            <m:r>
+              <m:t>1</m:t>
+            </m:r>
+          </m:sub>
+        </m:sSub>
+      </m:oMath>
+      <w:r>
+        <w:t xml:space="preserve">= … =</w:t>
+      </w:r>
+      <w:r>
+        <w:t xml:space="preserve"> </w:t>
+      </w:r>
+      <m:oMath>
+        <m:sSub>
+          <m:e>
+            <m:r>
+              <m:t>B</m:t>
+            </m:r>
+          </m:e>
+          <m:sub>
+            <m:r>
+              <m:t>n</m:t>
+            </m:r>
+          </m:sub>
+        </m:sSub>
+      </m:oMath>
+      <w:r>
+        <w:t xml:space="preserve">. To confirm that these variables are significant, we used the backwards step() function to see if it would give us the same significant variables, and it did.</w:t>
       </w:r>
     </w:p>
     <w:p>
@@ -1181,6 +1358,492 @@
       <w:pPr>
         <w:pStyle w:val="BodyText"/>
       </w:pPr>
+      <m:oMathPara>
+        <m:oMathParaPr>
+          <m:jc m:val="center"/>
+        </m:oMathParaPr>
+        <m:oMath>
+          <m:r>
+            <m:t>P</m:t>
+          </m:r>
+          <m:d>
+            <m:dPr>
+              <m:begChr m:val="("/>
+              <m:endChr m:val=")"/>
+              <m:sepChr m:val=""/>
+              <m:grow/>
+            </m:dPr>
+            <m:e>
+              <m:r>
+                <m:t>s</m:t>
+              </m:r>
+              <m:r>
+                <m:t>t</m:t>
+              </m:r>
+              <m:r>
+                <m:t>r</m:t>
+              </m:r>
+              <m:r>
+                <m:t>o</m:t>
+              </m:r>
+              <m:r>
+                <m:t>k</m:t>
+              </m:r>
+              <m:r>
+                <m:t>e</m:t>
+              </m:r>
+              <m:r>
+                <m:rPr>
+                  <m:sty m:val="p"/>
+                </m:rPr>
+                <m:t>=</m:t>
+              </m:r>
+              <m:r>
+                <m:t>1</m:t>
+              </m:r>
+            </m:e>
+          </m:d>
+          <m:r>
+            <m:rPr>
+              <m:sty m:val="p"/>
+            </m:rPr>
+            <m:t>=</m:t>
+          </m:r>
+          <m:f>
+            <m:fPr>
+              <m:type m:val="bar"/>
+            </m:fPr>
+            <m:num>
+              <m:r>
+                <m:t>e</m:t>
+              </m:r>
+              <m:r>
+                <m:t>x</m:t>
+              </m:r>
+              <m:r>
+                <m:t>p</m:t>
+              </m:r>
+              <m:d>
+                <m:dPr>
+                  <m:begChr m:val="("/>
+                  <m:endChr m:val=")"/>
+                  <m:sepChr m:val=""/>
+                  <m:grow/>
+                </m:dPr>
+                <m:e>
+                  <m:sSub>
+                    <m:e>
+                      <m:r>
+                        <m:t>b</m:t>
+                      </m:r>
+                    </m:e>
+                    <m:sub>
+                      <m:r>
+                        <m:t>0</m:t>
+                      </m:r>
+                    </m:sub>
+                  </m:sSub>
+                  <m:r>
+                    <m:rPr>
+                      <m:sty m:val="p"/>
+                    </m:rPr>
+                    <m:t>+</m:t>
+                  </m:r>
+                  <m:sSub>
+                    <m:e>
+                      <m:r>
+                        <m:t>b</m:t>
+                      </m:r>
+                    </m:e>
+                    <m:sub>
+                      <m:r>
+                        <m:t>3</m:t>
+                      </m:r>
+                    </m:sub>
+                  </m:sSub>
+                  <m:r>
+                    <m:rPr>
+                      <m:sty m:val="p"/>
+                    </m:rPr>
+                    <m:t>*</m:t>
+                  </m:r>
+                  <m:r>
+                    <m:t>a</m:t>
+                  </m:r>
+                  <m:r>
+                    <m:t>g</m:t>
+                  </m:r>
+                  <m:r>
+                    <m:t>e</m:t>
+                  </m:r>
+                  <m:r>
+                    <m:rPr>
+                      <m:sty m:val="p"/>
+                    </m:rPr>
+                    <m:t>+</m:t>
+                  </m:r>
+                  <m:sSub>
+                    <m:e>
+                      <m:r>
+                        <m:t>b</m:t>
+                      </m:r>
+                    </m:e>
+                    <m:sub>
+                      <m:r>
+                        <m:t>4</m:t>
+                      </m:r>
+                    </m:sub>
+                  </m:sSub>
+                  <m:r>
+                    <m:rPr>
+                      <m:sty m:val="p"/>
+                    </m:rPr>
+                    <m:t>*</m:t>
+                  </m:r>
+                  <m:r>
+                    <m:t>h</m:t>
+                  </m:r>
+                  <m:r>
+                    <m:t>y</m:t>
+                  </m:r>
+                  <m:r>
+                    <m:t>p</m:t>
+                  </m:r>
+                  <m:r>
+                    <m:t>e</m:t>
+                  </m:r>
+                  <m:r>
+                    <m:t>r</m:t>
+                  </m:r>
+                  <m:r>
+                    <m:t>t</m:t>
+                  </m:r>
+                  <m:r>
+                    <m:t>e</m:t>
+                  </m:r>
+                  <m:r>
+                    <m:t>n</m:t>
+                  </m:r>
+                  <m:r>
+                    <m:t>s</m:t>
+                  </m:r>
+                  <m:r>
+                    <m:t>i</m:t>
+                  </m:r>
+                  <m:r>
+                    <m:t>o</m:t>
+                  </m:r>
+                  <m:r>
+                    <m:t>n</m:t>
+                  </m:r>
+                  <m:r>
+                    <m:rPr>
+                      <m:sty m:val="p"/>
+                    </m:rPr>
+                    <m:t>+</m:t>
+                  </m:r>
+                  <m:sSub>
+                    <m:e>
+                      <m:r>
+                        <m:t>b</m:t>
+                      </m:r>
+                    </m:e>
+                    <m:sub>
+                      <m:r>
+                        <m:t>9</m:t>
+                      </m:r>
+                    </m:sub>
+                  </m:sSub>
+                  <m:r>
+                    <m:rPr>
+                      <m:sty m:val="p"/>
+                    </m:rPr>
+                    <m:t>*</m:t>
+                  </m:r>
+                  <m:r>
+                    <m:t>a</m:t>
+                  </m:r>
+                  <m:r>
+                    <m:t>v</m:t>
+                  </m:r>
+                  <m:r>
+                    <m:t>g</m:t>
+                  </m:r>
+                  <m:r>
+                    <m:rPr>
+                      <m:sty m:val="p"/>
+                    </m:rPr>
+                    <m:t>_</m:t>
+                  </m:r>
+                  <m:r>
+                    <m:t>g</m:t>
+                  </m:r>
+                  <m:r>
+                    <m:t>l</m:t>
+                  </m:r>
+                  <m:r>
+                    <m:t>u</m:t>
+                  </m:r>
+                  <m:r>
+                    <m:t>c</m:t>
+                  </m:r>
+                  <m:r>
+                    <m:t>o</m:t>
+                  </m:r>
+                  <m:r>
+                    <m:t>s</m:t>
+                  </m:r>
+                  <m:r>
+                    <m:t>e</m:t>
+                  </m:r>
+                  <m:r>
+                    <m:rPr>
+                      <m:sty m:val="p"/>
+                    </m:rPr>
+                    <m:t>_</m:t>
+                  </m:r>
+                  <m:r>
+                    <m:t>l</m:t>
+                  </m:r>
+                  <m:r>
+                    <m:t>e</m:t>
+                  </m:r>
+                  <m:r>
+                    <m:t>v</m:t>
+                  </m:r>
+                  <m:r>
+                    <m:t>e</m:t>
+                  </m:r>
+                  <m:r>
+                    <m:t>l</m:t>
+                  </m:r>
+                </m:e>
+              </m:d>
+            </m:num>
+            <m:den>
+              <m:r>
+                <m:t>1</m:t>
+              </m:r>
+              <m:r>
+                <m:rPr>
+                  <m:sty m:val="p"/>
+                </m:rPr>
+                <m:t>+</m:t>
+              </m:r>
+              <m:r>
+                <m:t>e</m:t>
+              </m:r>
+              <m:r>
+                <m:t>x</m:t>
+              </m:r>
+              <m:r>
+                <m:t>p</m:t>
+              </m:r>
+              <m:d>
+                <m:dPr>
+                  <m:begChr m:val="("/>
+                  <m:endChr m:val=")"/>
+                  <m:sepChr m:val=""/>
+                  <m:grow/>
+                </m:dPr>
+                <m:e>
+                  <m:sSub>
+                    <m:e>
+                      <m:r>
+                        <m:t>b</m:t>
+                      </m:r>
+                    </m:e>
+                    <m:sub>
+                      <m:r>
+                        <m:t>0</m:t>
+                      </m:r>
+                    </m:sub>
+                  </m:sSub>
+                  <m:r>
+                    <m:rPr>
+                      <m:sty m:val="p"/>
+                    </m:rPr>
+                    <m:t>+</m:t>
+                  </m:r>
+                  <m:sSub>
+                    <m:e>
+                      <m:r>
+                        <m:t>b</m:t>
+                      </m:r>
+                    </m:e>
+                    <m:sub>
+                      <m:r>
+                        <m:t>3</m:t>
+                      </m:r>
+                    </m:sub>
+                  </m:sSub>
+                  <m:r>
+                    <m:rPr>
+                      <m:sty m:val="p"/>
+                    </m:rPr>
+                    <m:t>*</m:t>
+                  </m:r>
+                  <m:r>
+                    <m:t>a</m:t>
+                  </m:r>
+                  <m:r>
+                    <m:t>g</m:t>
+                  </m:r>
+                  <m:r>
+                    <m:t>e</m:t>
+                  </m:r>
+                  <m:r>
+                    <m:rPr>
+                      <m:sty m:val="p"/>
+                    </m:rPr>
+                    <m:t>+</m:t>
+                  </m:r>
+                  <m:sSub>
+                    <m:e>
+                      <m:r>
+                        <m:t>b</m:t>
+                      </m:r>
+                    </m:e>
+                    <m:sub>
+                      <m:r>
+                        <m:t>4</m:t>
+                      </m:r>
+                    </m:sub>
+                  </m:sSub>
+                  <m:r>
+                    <m:rPr>
+                      <m:sty m:val="p"/>
+                    </m:rPr>
+                    <m:t>*</m:t>
+                  </m:r>
+                  <m:r>
+                    <m:t>h</m:t>
+                  </m:r>
+                  <m:r>
+                    <m:t>y</m:t>
+                  </m:r>
+                  <m:r>
+                    <m:t>p</m:t>
+                  </m:r>
+                  <m:r>
+                    <m:t>e</m:t>
+                  </m:r>
+                  <m:r>
+                    <m:t>r</m:t>
+                  </m:r>
+                  <m:r>
+                    <m:t>t</m:t>
+                  </m:r>
+                  <m:r>
+                    <m:t>e</m:t>
+                  </m:r>
+                  <m:r>
+                    <m:t>n</m:t>
+                  </m:r>
+                  <m:r>
+                    <m:t>s</m:t>
+                  </m:r>
+                  <m:r>
+                    <m:t>i</m:t>
+                  </m:r>
+                  <m:r>
+                    <m:t>o</m:t>
+                  </m:r>
+                  <m:r>
+                    <m:t>n</m:t>
+                  </m:r>
+                  <m:r>
+                    <m:rPr>
+                      <m:sty m:val="p"/>
+                    </m:rPr>
+                    <m:t>+</m:t>
+                  </m:r>
+                  <m:sSub>
+                    <m:e>
+                      <m:r>
+                        <m:t>b</m:t>
+                      </m:r>
+                    </m:e>
+                    <m:sub>
+                      <m:r>
+                        <m:t>9</m:t>
+                      </m:r>
+                    </m:sub>
+                  </m:sSub>
+                  <m:r>
+                    <m:rPr>
+                      <m:sty m:val="p"/>
+                    </m:rPr>
+                    <m:t>*</m:t>
+                  </m:r>
+                  <m:r>
+                    <m:t>a</m:t>
+                  </m:r>
+                  <m:r>
+                    <m:t>v</m:t>
+                  </m:r>
+                  <m:r>
+                    <m:t>g</m:t>
+                  </m:r>
+                  <m:r>
+                    <m:rPr>
+                      <m:sty m:val="p"/>
+                    </m:rPr>
+                    <m:t>_</m:t>
+                  </m:r>
+                  <m:r>
+                    <m:t>g</m:t>
+                  </m:r>
+                  <m:r>
+                    <m:t>l</m:t>
+                  </m:r>
+                  <m:r>
+                    <m:t>u</m:t>
+                  </m:r>
+                  <m:r>
+                    <m:t>c</m:t>
+                  </m:r>
+                  <m:r>
+                    <m:t>o</m:t>
+                  </m:r>
+                  <m:r>
+                    <m:t>s</m:t>
+                  </m:r>
+                  <m:r>
+                    <m:t>e</m:t>
+                  </m:r>
+                  <m:r>
+                    <m:rPr>
+                      <m:sty m:val="p"/>
+                    </m:rPr>
+                    <m:t>_</m:t>
+                  </m:r>
+                  <m:r>
+                    <m:t>l</m:t>
+                  </m:r>
+                  <m:r>
+                    <m:t>e</m:t>
+                  </m:r>
+                  <m:r>
+                    <m:t>v</m:t>
+                  </m:r>
+                  <m:r>
+                    <m:t>e</m:t>
+                  </m:r>
+                  <m:r>
+                    <m:t>l</m:t>
+                  </m:r>
+                </m:e>
+              </m:d>
+            </m:den>
+          </m:f>
+        </m:oMath>
+      </m:oMathPara>
+    </w:p>
+    <w:p>
+      <w:pPr>
+        <w:pStyle w:val="FirstParagraph"/>
+      </w:pPr>
       <w:r>
         <w:t xml:space="preserve">Additional information was obtained by using the Goodness of Fit statistical hypothesis test. Given the three models we tested above, we are able to determine each models’ null deviance, residual deviance, R^2 value, AIC value, and BIC value. The lower the residual deviance, AIC, and BIC values, the better the model is able to predict the value of the response variable. As for R^2, a value closest to 1 is best.</w:t>
       </w:r>
@@ -1485,9 +2148,553 @@
         <w:t xml:space="preserve">## [1] 1</w:t>
       </w:r>
     </w:p>
+    <w:p>
+      <w:r>
+        <w:br w:type="page"/>
+      </w:r>
+    </w:p>
     <w:bookmarkEnd w:id="26"/>
+    <w:bookmarkStart w:id="27" w:name="decision-tree-model"/>
+    <w:p>
+      <w:pPr>
+        <w:pStyle w:val="Heading2"/>
+      </w:pPr>
+      <w:r>
+        <w:t xml:space="preserve">Decision Tree Model</w:t>
+      </w:r>
+    </w:p>
+    <w:p>
+      <w:pPr>
+        <w:pStyle w:val="SourceCode"/>
+      </w:pPr>
+      <w:r>
+        <w:rPr>
+          <w:rStyle w:val="VerbatimChar"/>
+        </w:rPr>
+        <w:t xml:space="preserve">## </w:t>
+      </w:r>
+      <w:r>
+        <w:br/>
+      </w:r>
+      <w:r>
+        <w:rPr>
+          <w:rStyle w:val="VerbatimChar"/>
+        </w:rPr>
+        <w:t xml:space="preserve">## The downloaded binary packages are in</w:t>
+      </w:r>
+      <w:r>
+        <w:br/>
+      </w:r>
+      <w:r>
+        <w:rPr>
+          <w:rStyle w:val="VerbatimChar"/>
+        </w:rPr>
+        <w:t xml:space="preserve">##  /var/folders/bs/wqhh_dyn3vq6rtn3x7x9244c0000gn/T//RtmpPQ8Gte/downloaded_packages</w:t>
+      </w:r>
+    </w:p>
+    <w:p>
+      <w:pPr>
+        <w:pStyle w:val="SourceCode"/>
+      </w:pPr>
+      <w:r>
+        <w:rPr>
+          <w:rStyle w:val="VerbatimChar"/>
+        </w:rPr>
+        <w:t xml:space="preserve">## </w:t>
+      </w:r>
+      <w:r>
+        <w:br/>
+      </w:r>
+      <w:r>
+        <w:rPr>
+          <w:rStyle w:val="VerbatimChar"/>
+        </w:rPr>
+        <w:t xml:space="preserve">## The downloaded binary packages are in</w:t>
+      </w:r>
+      <w:r>
+        <w:br/>
+      </w:r>
+      <w:r>
+        <w:rPr>
+          <w:rStyle w:val="VerbatimChar"/>
+        </w:rPr>
+        <w:t xml:space="preserve">##  /var/folders/bs/wqhh_dyn3vq6rtn3x7x9244c0000gn/T//RtmpPQ8Gte/downloaded_packages</w:t>
+      </w:r>
+    </w:p>
+    <w:p>
+      <w:pPr>
+        <w:pStyle w:val="SourceCode"/>
+      </w:pPr>
+      <w:r>
+        <w:rPr>
+          <w:rStyle w:val="VerbatimChar"/>
+        </w:rPr>
+        <w:t xml:space="preserve">## randomForest 4.7-1.1</w:t>
+      </w:r>
+    </w:p>
+    <w:p>
+      <w:pPr>
+        <w:pStyle w:val="SourceCode"/>
+      </w:pPr>
+      <w:r>
+        <w:rPr>
+          <w:rStyle w:val="VerbatimChar"/>
+        </w:rPr>
+        <w:t xml:space="preserve">## Type rfNews() to see new features/changes/bug fixes.</w:t>
+      </w:r>
+    </w:p>
     <w:bookmarkEnd w:id="27"/>
-    <w:bookmarkStart w:id="28" w:name="conclusion"/>
+    <w:bookmarkStart w:id="31" w:name="base-decision-tree"/>
+    <w:p>
+      <w:pPr>
+        <w:pStyle w:val="Heading2"/>
+      </w:pPr>
+      <w:r>
+        <w:t xml:space="preserve">Base Decision Tree</w:t>
+      </w:r>
+    </w:p>
+    <w:p>
+      <w:pPr>
+        <w:pStyle w:val="SourceCode"/>
+      </w:pPr>
+      <w:r>
+        <w:rPr>
+          <w:rStyle w:val="VerbatimChar"/>
+        </w:rPr>
+        <w:t xml:space="preserve">## Test Error:  0.05107998</w:t>
+      </w:r>
+    </w:p>
+    <w:p>
+      <w:pPr>
+        <w:pStyle w:val="SourceCode"/>
+      </w:pPr>
+      <w:r>
+        <w:rPr>
+          <w:rStyle w:val="VerbatimChar"/>
+        </w:rPr>
+        <w:t xml:space="preserve">## Test Sensitivity:  0.001204819</w:t>
+      </w:r>
+    </w:p>
+    <w:p>
+      <w:pPr>
+        <w:pStyle w:val="SourceCode"/>
+      </w:pPr>
+      <w:r>
+        <w:rPr>
+          <w:rStyle w:val="VerbatimChar"/>
+        </w:rPr>
+        <w:t xml:space="preserve">## Test Specificity:  0.9999387</w:t>
+      </w:r>
+    </w:p>
+    <w:p>
+      <w:pPr>
+        <w:pStyle w:val="FirstParagraph"/>
+      </w:pPr>
+      <w:r>
+        <w:drawing>
+          <wp:inline>
+            <wp:extent cx="5334000" cy="4267200"/>
+            <wp:effectExtent b="0" l="0" r="0" t="0"/>
+            <wp:docPr descr="" title="" id="29" name="Picture"/>
+            <a:graphic>
+              <a:graphicData uri="http://schemas.openxmlformats.org/drawingml/2006/picture">
+                <pic:pic>
+                  <pic:nvPicPr>
+                    <pic:cNvPr descr="Report_files/figure-docx/unnamed-chunk-11-1.png" id="30" name="Picture"/>
+                    <pic:cNvPicPr>
+                      <a:picLocks noChangeArrowheads="1" noChangeAspect="1"/>
+                    </pic:cNvPicPr>
+                  </pic:nvPicPr>
+                  <pic:blipFill>
+                    <a:blip r:embed="rId28"/>
+                    <a:stretch>
+                      <a:fillRect/>
+                    </a:stretch>
+                  </pic:blipFill>
+                  <pic:spPr bwMode="auto">
+                    <a:xfrm>
+                      <a:off x="0" y="0"/>
+                      <a:ext cx="5334000" cy="4267200"/>
+                    </a:xfrm>
+                    <a:prstGeom prst="rect">
+                      <a:avLst/>
+                    </a:prstGeom>
+                    <a:noFill/>
+                    <a:ln w="9525">
+                      <a:noFill/>
+                      <a:headEnd/>
+                      <a:tailEnd/>
+                    </a:ln>
+                  </pic:spPr>
+                </pic:pic>
+              </a:graphicData>
+            </a:graphic>
+          </wp:inline>
+        </w:drawing>
+      </w:r>
+    </w:p>
+    <w:bookmarkEnd w:id="31"/>
+    <w:bookmarkStart w:id="35" w:name="pruned-decision-tree"/>
+    <w:p>
+      <w:pPr>
+        <w:pStyle w:val="Heading2"/>
+      </w:pPr>
+      <w:r>
+        <w:t xml:space="preserve">Pruned Decision Tree</w:t>
+      </w:r>
+    </w:p>
+    <w:p>
+      <w:pPr>
+        <w:pStyle w:val="SourceCode"/>
+      </w:pPr>
+      <w:r>
+        <w:rPr>
+          <w:rStyle w:val="VerbatimChar"/>
+        </w:rPr>
+        <w:t xml:space="preserve">## Test Error:  0.05107998</w:t>
+      </w:r>
+    </w:p>
+    <w:p>
+      <w:pPr>
+        <w:pStyle w:val="SourceCode"/>
+      </w:pPr>
+      <w:r>
+        <w:rPr>
+          <w:rStyle w:val="VerbatimChar"/>
+        </w:rPr>
+        <w:t xml:space="preserve">## Test Sensitivity:  0</w:t>
+      </w:r>
+    </w:p>
+    <w:p>
+      <w:pPr>
+        <w:pStyle w:val="SourceCode"/>
+      </w:pPr>
+      <w:r>
+        <w:rPr>
+          <w:rStyle w:val="VerbatimChar"/>
+        </w:rPr>
+        <w:t xml:space="preserve">## Test Specificity:  1</w:t>
+      </w:r>
+    </w:p>
+    <w:p>
+      <w:pPr>
+        <w:pStyle w:val="FirstParagraph"/>
+      </w:pPr>
+      <w:r>
+        <w:drawing>
+          <wp:inline>
+            <wp:extent cx="5334000" cy="4267200"/>
+            <wp:effectExtent b="0" l="0" r="0" t="0"/>
+            <wp:docPr descr="" title="" id="33" name="Picture"/>
+            <a:graphic>
+              <a:graphicData uri="http://schemas.openxmlformats.org/drawingml/2006/picture">
+                <pic:pic>
+                  <pic:nvPicPr>
+                    <pic:cNvPr descr="Report_files/figure-docx/unnamed-chunk-12-1.png" id="34" name="Picture"/>
+                    <pic:cNvPicPr>
+                      <a:picLocks noChangeArrowheads="1" noChangeAspect="1"/>
+                    </pic:cNvPicPr>
+                  </pic:nvPicPr>
+                  <pic:blipFill>
+                    <a:blip r:embed="rId32"/>
+                    <a:stretch>
+                      <a:fillRect/>
+                    </a:stretch>
+                  </pic:blipFill>
+                  <pic:spPr bwMode="auto">
+                    <a:xfrm>
+                      <a:off x="0" y="0"/>
+                      <a:ext cx="5334000" cy="4267200"/>
+                    </a:xfrm>
+                    <a:prstGeom prst="rect">
+                      <a:avLst/>
+                    </a:prstGeom>
+                    <a:noFill/>
+                    <a:ln w="9525">
+                      <a:noFill/>
+                      <a:headEnd/>
+                      <a:tailEnd/>
+                    </a:ln>
+                  </pic:spPr>
+                </pic:pic>
+              </a:graphicData>
+            </a:graphic>
+          </wp:inline>
+        </w:drawing>
+      </w:r>
+    </w:p>
+    <w:bookmarkEnd w:id="35"/>
+    <w:bookmarkStart w:id="42" w:name="bagged-decision-tree"/>
+    <w:p>
+      <w:pPr>
+        <w:pStyle w:val="Heading2"/>
+      </w:pPr>
+      <w:r>
+        <w:t xml:space="preserve">Bagged Decision Tree</w:t>
+      </w:r>
+    </w:p>
+    <w:p>
+      <w:pPr>
+        <w:pStyle w:val="SourceCode"/>
+      </w:pPr>
+      <w:r>
+        <w:rPr>
+          <w:rStyle w:val="VerbatimChar"/>
+        </w:rPr>
+        <w:t xml:space="preserve">## Test Error:  0.05452423</w:t>
+      </w:r>
+    </w:p>
+    <w:p>
+      <w:pPr>
+        <w:pStyle w:val="SourceCode"/>
+      </w:pPr>
+      <w:r>
+        <w:rPr>
+          <w:rStyle w:val="VerbatimChar"/>
+        </w:rPr>
+        <w:t xml:space="preserve">## Test Sensitivity:  0.02140718</w:t>
+      </w:r>
+    </w:p>
+    <w:p>
+      <w:pPr>
+        <w:pStyle w:val="SourceCode"/>
+      </w:pPr>
+      <w:r>
+        <w:rPr>
+          <w:rStyle w:val="VerbatimChar"/>
+        </w:rPr>
+        <w:t xml:space="preserve">## Test Specificity:  0.9952017</w:t>
+      </w:r>
+    </w:p>
+    <w:p>
+      <w:pPr>
+        <w:pStyle w:val="FirstParagraph"/>
+      </w:pPr>
+      <w:r>
+        <w:drawing>
+          <wp:inline>
+            <wp:extent cx="5334000" cy="4267200"/>
+            <wp:effectExtent b="0" l="0" r="0" t="0"/>
+            <wp:docPr descr="" title="" id="37" name="Picture"/>
+            <a:graphic>
+              <a:graphicData uri="http://schemas.openxmlformats.org/drawingml/2006/picture">
+                <pic:pic>
+                  <pic:nvPicPr>
+                    <pic:cNvPr descr="Report_files/figure-docx/unnamed-chunk-13-1.png" id="38" name="Picture"/>
+                    <pic:cNvPicPr>
+                      <a:picLocks noChangeArrowheads="1" noChangeAspect="1"/>
+                    </pic:cNvPicPr>
+                  </pic:nvPicPr>
+                  <pic:blipFill>
+                    <a:blip r:embed="rId36"/>
+                    <a:stretch>
+                      <a:fillRect/>
+                    </a:stretch>
+                  </pic:blipFill>
+                  <pic:spPr bwMode="auto">
+                    <a:xfrm>
+                      <a:off x="0" y="0"/>
+                      <a:ext cx="5334000" cy="4267200"/>
+                    </a:xfrm>
+                    <a:prstGeom prst="rect">
+                      <a:avLst/>
+                    </a:prstGeom>
+                    <a:noFill/>
+                    <a:ln w="9525">
+                      <a:noFill/>
+                      <a:headEnd/>
+                      <a:tailEnd/>
+                    </a:ln>
+                  </pic:spPr>
+                </pic:pic>
+              </a:graphicData>
+            </a:graphic>
+          </wp:inline>
+        </w:drawing>
+      </w:r>
+      <w:r>
+        <w:drawing>
+          <wp:inline>
+            <wp:extent cx="5334000" cy="4267200"/>
+            <wp:effectExtent b="0" l="0" r="0" t="0"/>
+            <wp:docPr descr="" title="" id="40" name="Picture"/>
+            <a:graphic>
+              <a:graphicData uri="http://schemas.openxmlformats.org/drawingml/2006/picture">
+                <pic:pic>
+                  <pic:nvPicPr>
+                    <pic:cNvPr descr="Report_files/figure-docx/unnamed-chunk-13-2.png" id="41" name="Picture"/>
+                    <pic:cNvPicPr>
+                      <a:picLocks noChangeArrowheads="1" noChangeAspect="1"/>
+                    </pic:cNvPicPr>
+                  </pic:nvPicPr>
+                  <pic:blipFill>
+                    <a:blip r:embed="rId39"/>
+                    <a:stretch>
+                      <a:fillRect/>
+                    </a:stretch>
+                  </pic:blipFill>
+                  <pic:spPr bwMode="auto">
+                    <a:xfrm>
+                      <a:off x="0" y="0"/>
+                      <a:ext cx="5334000" cy="4267200"/>
+                    </a:xfrm>
+                    <a:prstGeom prst="rect">
+                      <a:avLst/>
+                    </a:prstGeom>
+                    <a:noFill/>
+                    <a:ln w="9525">
+                      <a:noFill/>
+                      <a:headEnd/>
+                      <a:tailEnd/>
+                    </a:ln>
+                  </pic:spPr>
+                </pic:pic>
+              </a:graphicData>
+            </a:graphic>
+          </wp:inline>
+        </w:drawing>
+      </w:r>
+    </w:p>
+    <w:bookmarkEnd w:id="42"/>
+    <w:bookmarkStart w:id="49" w:name="random-forest"/>
+    <w:p>
+      <w:pPr>
+        <w:pStyle w:val="Heading2"/>
+      </w:pPr>
+      <w:r>
+        <w:t xml:space="preserve">Random Forest</w:t>
+      </w:r>
+    </w:p>
+    <w:p>
+      <w:pPr>
+        <w:pStyle w:val="SourceCode"/>
+      </w:pPr>
+      <w:r>
+        <w:rPr>
+          <w:rStyle w:val="VerbatimChar"/>
+        </w:rPr>
+        <w:t xml:space="preserve">## Test Error:  0.05207239</w:t>
+      </w:r>
+    </w:p>
+    <w:p>
+      <w:pPr>
+        <w:pStyle w:val="SourceCode"/>
+      </w:pPr>
+      <w:r>
+        <w:rPr>
+          <w:rStyle w:val="VerbatimChar"/>
+        </w:rPr>
+        <w:t xml:space="preserve">## Test Sensitivity:  0.007972732</w:t>
+      </w:r>
+    </w:p>
+    <w:p>
+      <w:pPr>
+        <w:pStyle w:val="SourceCode"/>
+      </w:pPr>
+      <w:r>
+        <w:rPr>
+          <w:rStyle w:val="VerbatimChar"/>
+        </w:rPr>
+        <w:t xml:space="preserve">## Test Specificity:  0.9985244</w:t>
+      </w:r>
+    </w:p>
+    <w:p>
+      <w:pPr>
+        <w:pStyle w:val="FirstParagraph"/>
+      </w:pPr>
+      <w:r>
+        <w:drawing>
+          <wp:inline>
+            <wp:extent cx="5334000" cy="4267200"/>
+            <wp:effectExtent b="0" l="0" r="0" t="0"/>
+            <wp:docPr descr="" title="" id="44" name="Picture"/>
+            <a:graphic>
+              <a:graphicData uri="http://schemas.openxmlformats.org/drawingml/2006/picture">
+                <pic:pic>
+                  <pic:nvPicPr>
+                    <pic:cNvPr descr="Report_files/figure-docx/unnamed-chunk-14-1.png" id="45" name="Picture"/>
+                    <pic:cNvPicPr>
+                      <a:picLocks noChangeArrowheads="1" noChangeAspect="1"/>
+                    </pic:cNvPicPr>
+                  </pic:nvPicPr>
+                  <pic:blipFill>
+                    <a:blip r:embed="rId43"/>
+                    <a:stretch>
+                      <a:fillRect/>
+                    </a:stretch>
+                  </pic:blipFill>
+                  <pic:spPr bwMode="auto">
+                    <a:xfrm>
+                      <a:off x="0" y="0"/>
+                      <a:ext cx="5334000" cy="4267200"/>
+                    </a:xfrm>
+                    <a:prstGeom prst="rect">
+                      <a:avLst/>
+                    </a:prstGeom>
+                    <a:noFill/>
+                    <a:ln w="9525">
+                      <a:noFill/>
+                      <a:headEnd/>
+                      <a:tailEnd/>
+                    </a:ln>
+                  </pic:spPr>
+                </pic:pic>
+              </a:graphicData>
+            </a:graphic>
+          </wp:inline>
+        </w:drawing>
+      </w:r>
+      <w:r>
+        <w:drawing>
+          <wp:inline>
+            <wp:extent cx="5334000" cy="4267200"/>
+            <wp:effectExtent b="0" l="0" r="0" t="0"/>
+            <wp:docPr descr="" title="" id="47" name="Picture"/>
+            <a:graphic>
+              <a:graphicData uri="http://schemas.openxmlformats.org/drawingml/2006/picture">
+                <pic:pic>
+                  <pic:nvPicPr>
+                    <pic:cNvPr descr="Report_files/figure-docx/unnamed-chunk-14-2.png" id="48" name="Picture"/>
+                    <pic:cNvPicPr>
+                      <a:picLocks noChangeArrowheads="1" noChangeAspect="1"/>
+                    </pic:cNvPicPr>
+                  </pic:nvPicPr>
+                  <pic:blipFill>
+                    <a:blip r:embed="rId46"/>
+                    <a:stretch>
+                      <a:fillRect/>
+                    </a:stretch>
+                  </pic:blipFill>
+                  <pic:spPr bwMode="auto">
+                    <a:xfrm>
+                      <a:off x="0" y="0"/>
+                      <a:ext cx="5334000" cy="4267200"/>
+                    </a:xfrm>
+                    <a:prstGeom prst="rect">
+                      <a:avLst/>
+                    </a:prstGeom>
+                    <a:noFill/>
+                    <a:ln w="9525">
+                      <a:noFill/>
+                      <a:headEnd/>
+                      <a:tailEnd/>
+                    </a:ln>
+                  </pic:spPr>
+                </pic:pic>
+              </a:graphicData>
+            </a:graphic>
+          </wp:inline>
+        </w:drawing>
+      </w:r>
+    </w:p>
+    <w:p>
+      <w:r>
+        <w:br w:type="page"/>
+      </w:r>
+    </w:p>
+    <w:bookmarkEnd w:id="49"/>
+    <w:bookmarkEnd w:id="50"/>
+    <w:bookmarkStart w:id="51" w:name="conclusion"/>
     <w:p>
       <w:pPr>
         <w:pStyle w:val="Heading1"/>
@@ -1496,7 +2703,7 @@
         <w:t xml:space="preserve">Conclusion</w:t>
       </w:r>
     </w:p>
-    <w:bookmarkEnd w:id="28"/>
+    <w:bookmarkEnd w:id="51"/>
     <w:sectPr/>
   </w:body>
 </w:document>

</xml_diff>

<commit_message>
Minor wording and clean-up
</commit_message>
<xml_diff>
--- a/Report.docx
+++ b/Report.docx
@@ -101,7 +101,7 @@
         <w:pStyle w:val="Date"/>
       </w:pPr>
       <w:r>
-        <w:t xml:space="preserve">2022-12-2</w:t>
+        <w:t xml:space="preserve">2022-12-02</w:t>
       </w:r>
     </w:p>
     <w:p>
@@ -2725,13 +2725,61 @@
             <m:t>+</m:t>
           </m:r>
           <m:r>
-            <m:t>b</m:t>
-          </m:r>
-          <m:r>
-            <m:t>m</m:t>
-          </m:r>
-          <m:r>
-            <m:t>i</m:t>
+            <m:t>a</m:t>
+          </m:r>
+          <m:r>
+            <m:t>v</m:t>
+          </m:r>
+          <m:r>
+            <m:t>g</m:t>
+          </m:r>
+          <m:r>
+            <m:rPr>
+              <m:sty m:val="p"/>
+            </m:rPr>
+            <m:t>_</m:t>
+          </m:r>
+          <m:r>
+            <m:t>g</m:t>
+          </m:r>
+          <m:r>
+            <m:t>l</m:t>
+          </m:r>
+          <m:r>
+            <m:t>u</m:t>
+          </m:r>
+          <m:r>
+            <m:t>c</m:t>
+          </m:r>
+          <m:r>
+            <m:t>o</m:t>
+          </m:r>
+          <m:r>
+            <m:t>s</m:t>
+          </m:r>
+          <m:r>
+            <m:t>e</m:t>
+          </m:r>
+          <m:r>
+            <m:rPr>
+              <m:sty m:val="p"/>
+            </m:rPr>
+            <m:t>_</m:t>
+          </m:r>
+          <m:r>
+            <m:t>l</m:t>
+          </m:r>
+          <m:r>
+            <m:t>e</m:t>
+          </m:r>
+          <m:r>
+            <m:t>v</m:t>
+          </m:r>
+          <m:r>
+            <m:t>e</m:t>
+          </m:r>
+          <m:r>
+            <m:t>l</m:t>
           </m:r>
           <m:r>
             <m:rPr>
@@ -2740,10 +2788,22 @@
             <m:t>+</m:t>
           </m:r>
           <m:r>
-            <m:t>a</m:t>
-          </m:r>
-          <m:r>
-            <m:t>v</m:t>
+            <m:t>s</m:t>
+          </m:r>
+          <m:r>
+            <m:t>m</m:t>
+          </m:r>
+          <m:r>
+            <m:t>o</m:t>
+          </m:r>
+          <m:r>
+            <m:t>k</m:t>
+          </m:r>
+          <m:r>
+            <m:t>i</m:t>
+          </m:r>
+          <m:r>
+            <m:t>n</m:t>
           </m:r>
           <m:r>
             <m:t>g</m:t>
@@ -2755,81 +2815,6 @@
             <m:t>_</m:t>
           </m:r>
           <m:r>
-            <m:t>g</m:t>
-          </m:r>
-          <m:r>
-            <m:t>l</m:t>
-          </m:r>
-          <m:r>
-            <m:t>u</m:t>
-          </m:r>
-          <m:r>
-            <m:t>c</m:t>
-          </m:r>
-          <m:r>
-            <m:t>o</m:t>
-          </m:r>
-          <m:r>
-            <m:t>s</m:t>
-          </m:r>
-          <m:r>
-            <m:t>e</m:t>
-          </m:r>
-          <m:r>
-            <m:rPr>
-              <m:sty m:val="p"/>
-            </m:rPr>
-            <m:t>_</m:t>
-          </m:r>
-          <m:r>
-            <m:t>l</m:t>
-          </m:r>
-          <m:r>
-            <m:t>e</m:t>
-          </m:r>
-          <m:r>
-            <m:t>v</m:t>
-          </m:r>
-          <m:r>
-            <m:t>e</m:t>
-          </m:r>
-          <m:r>
-            <m:t>l</m:t>
-          </m:r>
-          <m:r>
-            <m:rPr>
-              <m:sty m:val="p"/>
-            </m:rPr>
-            <m:t>+</m:t>
-          </m:r>
-          <m:r>
-            <m:t>s</m:t>
-          </m:r>
-          <m:r>
-            <m:t>m</m:t>
-          </m:r>
-          <m:r>
-            <m:t>o</m:t>
-          </m:r>
-          <m:r>
-            <m:t>k</m:t>
-          </m:r>
-          <m:r>
-            <m:t>i</m:t>
-          </m:r>
-          <m:r>
-            <m:t>n</m:t>
-          </m:r>
-          <m:r>
-            <m:t>g</m:t>
-          </m:r>
-          <m:r>
-            <m:rPr>
-              <m:sty m:val="p"/>
-            </m:rPr>
-            <m:t>_</m:t>
-          </m:r>
-          <m:r>
             <m:t>s</m:t>
           </m:r>
           <m:r>
@@ -2871,7 +2856,7 @@
         <w:pStyle w:val="FirstParagraph"/>
       </w:pPr>
       <w:r>
-        <w:t xml:space="preserve">Overall, the predictors most significant in predicting whether or not a stroke may occur based on our best logistic regression model are: age, hypertension, and avg_glucose_level whereas for our Bagged Tree indicated avg_glucose_level, bmi, age, and smoking_status. Surprisingly, heart_disease was not one of the significant factors for the tree models contrary to what we would have assumed.</w:t>
+        <w:t xml:space="preserve">Overall, the predictors most significant in predicting whether or not a stroke may occur based on our best logistic regression model are: age, hypertension, heart_disease and avg_glucose_level whereas for our Bagged Tree indicated avg_glucose_level, bmi, age, and smoking_status. Surprisingly, heart_disease was not one of the significant factors for the tree models contrary to what we would have assumed.</w:t>
       </w:r>
     </w:p>
     <w:p>
@@ -2879,12 +2864,41 @@
         <w:pStyle w:val="BodyText"/>
       </w:pPr>
       <w:r>
-        <w:t xml:space="preserve">Due to the removal of some aspects of the dataset, our models were not able to fit accurately. Removing the rows with NA values resulted in having 250 observations that had a stroke (1) to 180 observations that had a stroke (1). When we fit our models on this cleaned dataset, the 3246 observations that did not have a stroke (0) seems to skew our predictions (there also seems to not be a strong correlation between the predictors for stroke). As a consequence, our models resulted in having values drastically low (MSE) or extremely high (test specificity). The Logistic Regression model outputted an extremely small R^2 value of 0.1850374, indicating that this model is not a good fit for our dataset. Comparatively, the Bootstrap Aggregating model had provided the best overall prediction performance of all decision tree models when looking relatively at the test sensitivity and test specificity. The Bagging model also had a slight advantage over the Logistic Regression model in terms of having a lower MSE value.</w:t>
-      </w:r>
-    </w:p>
-    <w:p>
-      <w:r>
-        <w:br w:type="page"/>
+        <w:t xml:space="preserve">Due to the removal of some aspects of the dataset, our models were not able to fit accurately. Removing the rows with NA values resulted in having 250 observations that had a stroke (1) to 180 observations that had a stroke (1). When we fit our models on this cleaned dataset, the 3246 observations that did not have a stroke (0) seems to skew our predictions (there also seems to not be a strong correlation between the predictors for stroke). As a consequence, our models resulted in having values drastically low (test sensitivity) or extremely high (test specificity). The Logistic Regression model outputted an extremely small</w:t>
+      </w:r>
+      <w:r>
+        <w:t xml:space="preserve"> </w:t>
+      </w:r>
+      <m:oMath>
+        <m:sSup>
+          <m:e>
+            <m:r>
+              <m:t>R</m:t>
+            </m:r>
+          </m:e>
+          <m:sup>
+            <m:r>
+              <m:t>2</m:t>
+            </m:r>
+          </m:sup>
+        </m:sSup>
+      </m:oMath>
+      <w:r>
+        <w:t xml:space="preserve"> </w:t>
+      </w:r>
+      <w:r>
+        <w:t xml:space="preserve">value of</w:t>
+      </w:r>
+      <w:r>
+        <w:t xml:space="preserve"> </w:t>
+      </w:r>
+      <m:oMath>
+        <m:r>
+          <m:t>0.1850374</m:t>
+        </m:r>
+      </m:oMath>
+      <w:r>
+        <w:t xml:space="preserve">, indicating that this model is not a good fit for our dataset. Comparatively, the Bootstrap Aggregating model had provided the best overall prediction performance of all decision tree models when looking relatively at the test sensitivity and test specificity. The issues with our models stem from skewed data, the bagged model appears to have a marginal advantage over the logistic regression model (health2.glm) lended by it’s test sensitivity indicating it correctly predicts having a stroke more frequently.</w:t>
       </w:r>
     </w:p>
     <w:bookmarkEnd w:id="53"/>

</xml_diff>